<commit_message>
use of IConfiguration for reading appsettings.json file
</commit_message>
<xml_diff>
--- a/MVA .NetCore Beginner.docx
+++ b/MVA .NetCore Beginner.docx
@@ -298,88 +298,6 @@
             <wp:extent cx="5943600" cy="3460750"/>
             <wp:effectExtent l="0" t="0" r="0" b="6350"/>
             <wp:docPr id="1" name="Picture 1"/>
-            <wp:cNvGraphicFramePr>
-              <a:graphicFrameLocks xmlns:a="http://schemas.openxmlformats.org/drawingml/2006/main" noChangeAspect="1"/>
-            </wp:cNvGraphicFramePr>
-            <a:graphic xmlns:a="http://schemas.openxmlformats.org/drawingml/2006/main">
-              <a:graphicData uri="http://schemas.openxmlformats.org/drawingml/2006/picture">
-                <pic:pic xmlns:pic="http://schemas.openxmlformats.org/drawingml/2006/picture">
-                  <pic:nvPicPr>
-                    <pic:cNvPr id="1" name=""/>
-                    <pic:cNvPicPr/>
-                  </pic:nvPicPr>
-                  <pic:blipFill>
-                    <a:blip r:embed="rId6"/>
-                    <a:stretch>
-                      <a:fillRect/>
-                    </a:stretch>
-                  </pic:blipFill>
-                  <pic:spPr>
-                    <a:xfrm>
-                      <a:off x="0" y="0"/>
-                      <a:ext cx="5943600" cy="3460750"/>
-                    </a:xfrm>
-                    <a:prstGeom prst="rect">
-                      <a:avLst/>
-                    </a:prstGeom>
-                  </pic:spPr>
-                </pic:pic>
-              </a:graphicData>
-            </a:graphic>
-          </wp:inline>
-        </w:drawing>
-      </w:r>
-      <w:r>
-        <w:rPr>
-          <w:rFonts w:ascii="Helvetica" w:eastAsia="Times New Roman" w:hAnsi="Helvetica" w:cs="Helvetica"/>
-          <w:color w:val="363636"/>
-          <w:sz w:val="21"/>
-          <w:szCs w:val="21"/>
-        </w:rPr>
-        <w:br/>
-      </w:r>
-    </w:p>
-    <w:p>
-      <w:pPr>
-        <w:shd w:val="clear" w:color="auto" w:fill="FFFFFF"/>
-        <w:spacing w:after="0" w:line="240" w:lineRule="auto"/>
-        <w:rPr>
-          <w:rFonts w:ascii="Helvetica" w:eastAsia="Times New Roman" w:hAnsi="Helvetica" w:cs="Helvetica"/>
-          <w:color w:val="363636"/>
-          <w:sz w:val="21"/>
-          <w:szCs w:val="21"/>
-        </w:rPr>
-      </w:pPr>
-      <w:r>
-        <w:rPr>
-          <w:rFonts w:ascii="Helvetica" w:eastAsia="Times New Roman" w:hAnsi="Helvetica" w:cs="Helvetica"/>
-          <w:color w:val="363636"/>
-          <w:sz w:val="21"/>
-          <w:szCs w:val="21"/>
-        </w:rPr>
-        <w:lastRenderedPageBreak/>
-        <w:t xml:space="preserve">Type </w:t>
-      </w:r>
-      <w:proofErr w:type="spellStart"/>
-      <w:r>
-        <w:rPr>
-          <w:rFonts w:ascii="Helvetica" w:eastAsia="Times New Roman" w:hAnsi="Helvetica" w:cs="Helvetica"/>
-          <w:color w:val="363636"/>
-          <w:sz w:val="21"/>
-          <w:szCs w:val="21"/>
-        </w:rPr>
-        <w:t>practice.csproj</w:t>
-      </w:r>
-      <w:proofErr w:type="spellEnd"/>
-      <w:r>
-        <w:rPr>
-          <w:noProof/>
-        </w:rPr>
-        <w:drawing>
-          <wp:inline distT="0" distB="0" distL="0" distR="0" wp14:anchorId="491774E7" wp14:editId="1FAFA2B1">
-            <wp:extent cx="5943600" cy="3455670"/>
-            <wp:effectExtent l="0" t="0" r="0" b="0"/>
-            <wp:docPr id="2" name="Picture 2"/>
             <wp:cNvGraphicFramePr>
               <a:graphicFrameLocks xmlns:a="http://schemas.openxmlformats.org/drawingml/2006/main" noChangeAspect="1"/>
             </wp:cNvGraphicFramePr>
@@ -399,7 +317,7 @@
                   <pic:spPr>
                     <a:xfrm>
                       <a:off x="0" y="0"/>
-                      <a:ext cx="5943600" cy="3455670"/>
+                      <a:ext cx="5943600" cy="3460750"/>
                     </a:xfrm>
                     <a:prstGeom prst="rect">
                       <a:avLst/>
@@ -411,36 +329,57 @@
           </wp:inline>
         </w:drawing>
       </w:r>
-    </w:p>
-    <w:p/>
-    <w:p>
-      <w:r>
-        <w:t xml:space="preserve">type </w:t>
+      <w:r>
+        <w:rPr>
+          <w:rFonts w:ascii="Helvetica" w:eastAsia="Times New Roman" w:hAnsi="Helvetica" w:cs="Helvetica"/>
+          <w:color w:val="363636"/>
+          <w:sz w:val="21"/>
+          <w:szCs w:val="21"/>
+        </w:rPr>
+        <w:br/>
+      </w:r>
+    </w:p>
+    <w:p>
+      <w:pPr>
+        <w:shd w:val="clear" w:color="auto" w:fill="FFFFFF"/>
+        <w:spacing w:after="0" w:line="240" w:lineRule="auto"/>
+        <w:rPr>
+          <w:rFonts w:ascii="Helvetica" w:eastAsia="Times New Roman" w:hAnsi="Helvetica" w:cs="Helvetica"/>
+          <w:color w:val="363636"/>
+          <w:sz w:val="21"/>
+          <w:szCs w:val="21"/>
+        </w:rPr>
+      </w:pPr>
+      <w:r>
+        <w:rPr>
+          <w:rFonts w:ascii="Helvetica" w:eastAsia="Times New Roman" w:hAnsi="Helvetica" w:cs="Helvetica"/>
+          <w:color w:val="363636"/>
+          <w:sz w:val="21"/>
+          <w:szCs w:val="21"/>
+        </w:rPr>
+        <w:lastRenderedPageBreak/>
+        <w:t xml:space="preserve">Type </w:t>
       </w:r>
       <w:proofErr w:type="spellStart"/>
       <w:r>
-        <w:t>program.cs</w:t>
+        <w:rPr>
+          <w:rFonts w:ascii="Helvetica" w:eastAsia="Times New Roman" w:hAnsi="Helvetica" w:cs="Helvetica"/>
+          <w:color w:val="363636"/>
+          <w:sz w:val="21"/>
+          <w:szCs w:val="21"/>
+        </w:rPr>
+        <w:t>practice.csproj</w:t>
       </w:r>
       <w:proofErr w:type="spellEnd"/>
-    </w:p>
-    <w:p>
-      <w:r>
-        <w:t>d</w:t>
-      </w:r>
-      <w:r>
-        <w:t>otnet run</w:t>
-      </w:r>
-    </w:p>
-    <w:p>
       <w:r>
         <w:rPr>
           <w:noProof/>
         </w:rPr>
         <w:drawing>
-          <wp:inline distT="0" distB="0" distL="0" distR="0" wp14:anchorId="0B2ECDB7" wp14:editId="62644D15">
-            <wp:extent cx="5943600" cy="2252980"/>
+          <wp:inline distT="0" distB="0" distL="0" distR="0" wp14:anchorId="491774E7" wp14:editId="1FAFA2B1">
+            <wp:extent cx="5943600" cy="3455670"/>
             <wp:effectExtent l="0" t="0" r="0" b="0"/>
-            <wp:docPr id="4" name="Picture 4"/>
+            <wp:docPr id="2" name="Picture 2"/>
             <wp:cNvGraphicFramePr>
               <a:graphicFrameLocks xmlns:a="http://schemas.openxmlformats.org/drawingml/2006/main" noChangeAspect="1"/>
             </wp:cNvGraphicFramePr>
@@ -460,7 +399,7 @@
                   <pic:spPr>
                     <a:xfrm>
                       <a:off x="0" y="0"/>
-                      <a:ext cx="5943600" cy="2252980"/>
+                      <a:ext cx="5943600" cy="3455670"/>
                     </a:xfrm>
                     <a:prstGeom prst="rect">
                       <a:avLst/>
@@ -473,17 +412,35 @@
         </w:drawing>
       </w:r>
     </w:p>
+    <w:p/>
+    <w:p>
+      <w:r>
+        <w:t xml:space="preserve">type </w:t>
+      </w:r>
+      <w:proofErr w:type="spellStart"/>
+      <w:r>
+        <w:t>program.cs</w:t>
+      </w:r>
+      <w:proofErr w:type="spellEnd"/>
+    </w:p>
+    <w:p>
+      <w:r>
+        <w:t>d</w:t>
+      </w:r>
+      <w:r>
+        <w:t>otnet run</w:t>
+      </w:r>
+    </w:p>
     <w:p>
       <w:r>
         <w:rPr>
           <w:noProof/>
         </w:rPr>
-        <w:lastRenderedPageBreak/>
         <w:drawing>
-          <wp:inline distT="0" distB="0" distL="0" distR="0" wp14:anchorId="629DACDD" wp14:editId="665F6963">
-            <wp:extent cx="5943600" cy="2092325"/>
-            <wp:effectExtent l="0" t="0" r="0" b="3175"/>
-            <wp:docPr id="3" name="Picture 3"/>
+          <wp:inline distT="0" distB="0" distL="0" distR="0" wp14:anchorId="0B2ECDB7" wp14:editId="62644D15">
+            <wp:extent cx="5943600" cy="2252980"/>
+            <wp:effectExtent l="0" t="0" r="0" b="0"/>
+            <wp:docPr id="4" name="Picture 4"/>
             <wp:cNvGraphicFramePr>
               <a:graphicFrameLocks xmlns:a="http://schemas.openxmlformats.org/drawingml/2006/main" noChangeAspect="1"/>
             </wp:cNvGraphicFramePr>
@@ -503,7 +460,7 @@
                   <pic:spPr>
                     <a:xfrm>
                       <a:off x="0" y="0"/>
-                      <a:ext cx="5943600" cy="2092325"/>
+                      <a:ext cx="5943600" cy="2252980"/>
                     </a:xfrm>
                     <a:prstGeom prst="rect">
                       <a:avLst/>
@@ -518,19 +475,15 @@
     </w:p>
     <w:p>
       <w:r>
-        <w:t xml:space="preserve">Open vs code </w:t>
-      </w:r>
-    </w:p>
-    <w:p>
-      <w:r>
         <w:rPr>
           <w:noProof/>
         </w:rPr>
+        <w:lastRenderedPageBreak/>
         <w:drawing>
-          <wp:inline distT="0" distB="0" distL="0" distR="0" wp14:anchorId="20A5F3ED" wp14:editId="2A7CC553">
-            <wp:extent cx="5943600" cy="610235"/>
-            <wp:effectExtent l="0" t="0" r="0" b="0"/>
-            <wp:docPr id="5" name="Picture 5"/>
+          <wp:inline distT="0" distB="0" distL="0" distR="0" wp14:anchorId="629DACDD" wp14:editId="665F6963">
+            <wp:extent cx="5943600" cy="2092325"/>
+            <wp:effectExtent l="0" t="0" r="0" b="3175"/>
+            <wp:docPr id="3" name="Picture 3"/>
             <wp:cNvGraphicFramePr>
               <a:graphicFrameLocks xmlns:a="http://schemas.openxmlformats.org/drawingml/2006/main" noChangeAspect="1"/>
             </wp:cNvGraphicFramePr>
@@ -550,7 +503,7 @@
                   <pic:spPr>
                     <a:xfrm>
                       <a:off x="0" y="0"/>
-                      <a:ext cx="5943600" cy="610235"/>
+                      <a:ext cx="5943600" cy="2092325"/>
                     </a:xfrm>
                     <a:prstGeom prst="rect">
                       <a:avLst/>
@@ -563,17 +516,21 @@
         </w:drawing>
       </w:r>
     </w:p>
-    <w:p/>
+    <w:p>
+      <w:r>
+        <w:t xml:space="preserve">Open vs code </w:t>
+      </w:r>
+    </w:p>
     <w:p>
       <w:r>
         <w:rPr>
           <w:noProof/>
         </w:rPr>
         <w:drawing>
-          <wp:inline distT="0" distB="0" distL="0" distR="0" wp14:anchorId="28D5FF22" wp14:editId="79D4E0DD">
-            <wp:extent cx="5943600" cy="1061085"/>
-            <wp:effectExtent l="0" t="0" r="0" b="5715"/>
-            <wp:docPr id="6" name="Picture 6"/>
+          <wp:inline distT="0" distB="0" distL="0" distR="0" wp14:anchorId="20A5F3ED" wp14:editId="2A7CC553">
+            <wp:extent cx="5943600" cy="610235"/>
+            <wp:effectExtent l="0" t="0" r="0" b="0"/>
+            <wp:docPr id="5" name="Picture 5"/>
             <wp:cNvGraphicFramePr>
               <a:graphicFrameLocks xmlns:a="http://schemas.openxmlformats.org/drawingml/2006/main" noChangeAspect="1"/>
             </wp:cNvGraphicFramePr>
@@ -593,7 +550,7 @@
                   <pic:spPr>
                     <a:xfrm>
                       <a:off x="0" y="0"/>
-                      <a:ext cx="5943600" cy="1061085"/>
+                      <a:ext cx="5943600" cy="610235"/>
                     </a:xfrm>
                     <a:prstGeom prst="rect">
                       <a:avLst/>
@@ -606,31 +563,17 @@
         </w:drawing>
       </w:r>
     </w:p>
-    <w:p>
-      <w:proofErr w:type="gramStart"/>
-      <w:r>
-        <w:t>Added .</w:t>
-      </w:r>
-      <w:proofErr w:type="spellStart"/>
-      <w:r>
-        <w:t>vscode</w:t>
-      </w:r>
-      <w:proofErr w:type="spellEnd"/>
-      <w:proofErr w:type="gramEnd"/>
-      <w:r>
-        <w:t xml:space="preserve"> here.</w:t>
-      </w:r>
-    </w:p>
+    <w:p/>
     <w:p>
       <w:r>
         <w:rPr>
           <w:noProof/>
         </w:rPr>
         <w:drawing>
-          <wp:inline distT="0" distB="0" distL="0" distR="0" wp14:anchorId="500FE15D" wp14:editId="4DAE19BE">
-            <wp:extent cx="5943600" cy="2061845"/>
-            <wp:effectExtent l="0" t="0" r="0" b="0"/>
-            <wp:docPr id="7" name="Picture 7"/>
+          <wp:inline distT="0" distB="0" distL="0" distR="0" wp14:anchorId="28D5FF22" wp14:editId="79D4E0DD">
+            <wp:extent cx="5943600" cy="1061085"/>
+            <wp:effectExtent l="0" t="0" r="0" b="5715"/>
+            <wp:docPr id="6" name="Picture 6"/>
             <wp:cNvGraphicFramePr>
               <a:graphicFrameLocks xmlns:a="http://schemas.openxmlformats.org/drawingml/2006/main" noChangeAspect="1"/>
             </wp:cNvGraphicFramePr>
@@ -650,7 +593,7 @@
                   <pic:spPr>
                     <a:xfrm>
                       <a:off x="0" y="0"/>
-                      <a:ext cx="5943600" cy="2061845"/>
+                      <a:ext cx="5943600" cy="1061085"/>
                     </a:xfrm>
                     <a:prstGeom prst="rect">
                       <a:avLst/>
@@ -663,18 +606,31 @@
         </w:drawing>
       </w:r>
     </w:p>
-    <w:p/>
+    <w:p>
+      <w:proofErr w:type="gramStart"/>
+      <w:r>
+        <w:t>Added .</w:t>
+      </w:r>
+      <w:proofErr w:type="spellStart"/>
+      <w:r>
+        <w:t>vscode</w:t>
+      </w:r>
+      <w:proofErr w:type="spellEnd"/>
+      <w:proofErr w:type="gramEnd"/>
+      <w:r>
+        <w:t xml:space="preserve"> here.</w:t>
+      </w:r>
+    </w:p>
     <w:p>
       <w:r>
         <w:rPr>
           <w:noProof/>
         </w:rPr>
-        <w:lastRenderedPageBreak/>
         <w:drawing>
-          <wp:inline distT="0" distB="0" distL="0" distR="0" wp14:anchorId="23C52E7B" wp14:editId="5E94E08D">
-            <wp:extent cx="5619750" cy="4057650"/>
+          <wp:inline distT="0" distB="0" distL="0" distR="0" wp14:anchorId="500FE15D" wp14:editId="4DAE19BE">
+            <wp:extent cx="5943600" cy="2061845"/>
             <wp:effectExtent l="0" t="0" r="0" b="0"/>
-            <wp:docPr id="9" name="Picture 9"/>
+            <wp:docPr id="7" name="Picture 7"/>
             <wp:cNvGraphicFramePr>
               <a:graphicFrameLocks xmlns:a="http://schemas.openxmlformats.org/drawingml/2006/main" noChangeAspect="1"/>
             </wp:cNvGraphicFramePr>
@@ -694,7 +650,7 @@
                   <pic:spPr>
                     <a:xfrm>
                       <a:off x="0" y="0"/>
-                      <a:ext cx="5619750" cy="4057650"/>
+                      <a:ext cx="5943600" cy="2061845"/>
                     </a:xfrm>
                     <a:prstGeom prst="rect">
                       <a:avLst/>
@@ -707,16 +663,18 @@
         </w:drawing>
       </w:r>
     </w:p>
+    <w:p/>
     <w:p>
       <w:r>
         <w:rPr>
           <w:noProof/>
         </w:rPr>
+        <w:lastRenderedPageBreak/>
         <w:drawing>
-          <wp:inline distT="0" distB="0" distL="0" distR="0" wp14:anchorId="05B3F5C1" wp14:editId="47D8A6DA">
-            <wp:extent cx="5943600" cy="1503045"/>
-            <wp:effectExtent l="0" t="0" r="0" b="1905"/>
-            <wp:docPr id="8" name="Picture 8"/>
+          <wp:inline distT="0" distB="0" distL="0" distR="0" wp14:anchorId="23C52E7B" wp14:editId="5E94E08D">
+            <wp:extent cx="5619750" cy="4057650"/>
+            <wp:effectExtent l="0" t="0" r="0" b="0"/>
+            <wp:docPr id="9" name="Picture 9"/>
             <wp:cNvGraphicFramePr>
               <a:graphicFrameLocks xmlns:a="http://schemas.openxmlformats.org/drawingml/2006/main" noChangeAspect="1"/>
             </wp:cNvGraphicFramePr>
@@ -736,7 +694,7 @@
                   <pic:spPr>
                     <a:xfrm>
                       <a:off x="0" y="0"/>
-                      <a:ext cx="5943600" cy="1503045"/>
+                      <a:ext cx="5619750" cy="4057650"/>
                     </a:xfrm>
                     <a:prstGeom prst="rect">
                       <a:avLst/>
@@ -749,18 +707,16 @@
         </w:drawing>
       </w:r>
     </w:p>
-    <w:p/>
     <w:p>
       <w:r>
         <w:rPr>
           <w:noProof/>
         </w:rPr>
-        <w:lastRenderedPageBreak/>
         <w:drawing>
-          <wp:inline distT="0" distB="0" distL="0" distR="0" wp14:anchorId="304EF1D1" wp14:editId="5F809538">
-            <wp:extent cx="5943600" cy="3229610"/>
-            <wp:effectExtent l="0" t="0" r="0" b="8890"/>
-            <wp:docPr id="10" name="Picture 10"/>
+          <wp:inline distT="0" distB="0" distL="0" distR="0" wp14:anchorId="05B3F5C1" wp14:editId="47D8A6DA">
+            <wp:extent cx="5943600" cy="1503045"/>
+            <wp:effectExtent l="0" t="0" r="0" b="1905"/>
+            <wp:docPr id="8" name="Picture 8"/>
             <wp:cNvGraphicFramePr>
               <a:graphicFrameLocks xmlns:a="http://schemas.openxmlformats.org/drawingml/2006/main" noChangeAspect="1"/>
             </wp:cNvGraphicFramePr>
@@ -780,6 +736,50 @@
                   <pic:spPr>
                     <a:xfrm>
                       <a:off x="0" y="0"/>
+                      <a:ext cx="5943600" cy="1503045"/>
+                    </a:xfrm>
+                    <a:prstGeom prst="rect">
+                      <a:avLst/>
+                    </a:prstGeom>
+                  </pic:spPr>
+                </pic:pic>
+              </a:graphicData>
+            </a:graphic>
+          </wp:inline>
+        </w:drawing>
+      </w:r>
+    </w:p>
+    <w:p/>
+    <w:p>
+      <w:r>
+        <w:rPr>
+          <w:noProof/>
+        </w:rPr>
+        <w:lastRenderedPageBreak/>
+        <w:drawing>
+          <wp:inline distT="0" distB="0" distL="0" distR="0" wp14:anchorId="304EF1D1" wp14:editId="5F809538">
+            <wp:extent cx="5943600" cy="3229610"/>
+            <wp:effectExtent l="0" t="0" r="0" b="8890"/>
+            <wp:docPr id="10" name="Picture 10"/>
+            <wp:cNvGraphicFramePr>
+              <a:graphicFrameLocks xmlns:a="http://schemas.openxmlformats.org/drawingml/2006/main" noChangeAspect="1"/>
+            </wp:cNvGraphicFramePr>
+            <a:graphic xmlns:a="http://schemas.openxmlformats.org/drawingml/2006/main">
+              <a:graphicData uri="http://schemas.openxmlformats.org/drawingml/2006/picture">
+                <pic:pic xmlns:pic="http://schemas.openxmlformats.org/drawingml/2006/picture">
+                  <pic:nvPicPr>
+                    <pic:cNvPr id="1" name=""/>
+                    <pic:cNvPicPr/>
+                  </pic:nvPicPr>
+                  <pic:blipFill>
+                    <a:blip r:embed="rId16"/>
+                    <a:stretch>
+                      <a:fillRect/>
+                    </a:stretch>
+                  </pic:blipFill>
+                  <pic:spPr>
+                    <a:xfrm>
+                      <a:off x="0" y="0"/>
                       <a:ext cx="5943600" cy="3229610"/>
                     </a:xfrm>
                     <a:prstGeom prst="rect">
@@ -832,13 +832,13 @@
                     <pic:cNvPicPr/>
                   </pic:nvPicPr>
                   <pic:blipFill>
-                    <a:blip r:embed="rId16">
+                    <a:blip r:embed="rId17">
                       <a:extLst>
                         <a:ext uri="{28A0092B-C50C-407E-A947-70E740481C1C}">
                           <a14:useLocalDpi xmlns:a14="http://schemas.microsoft.com/office/drawing/2010/main" val="0"/>
                         </a:ext>
                         <a:ext uri="{96DAC541-7B7A-43D3-8B79-37D633B846F1}">
-                          <asvg:svgBlip xmlns:asvg="http://schemas.microsoft.com/office/drawing/2016/SVG/main" r:embed="rId17"/>
+                          <asvg:svgBlip xmlns:asvg="http://schemas.microsoft.com/office/drawing/2016/SVG/main" r:embed="rId18"/>
                         </a:ext>
                       </a:extLst>
                     </a:blip>
@@ -943,7 +943,7 @@
                     <pic:cNvPicPr/>
                   </pic:nvPicPr>
                   <pic:blipFill>
-                    <a:blip r:embed="rId18"/>
+                    <a:blip r:embed="rId19"/>
                     <a:stretch>
                       <a:fillRect/>
                     </a:stretch>
@@ -974,76 +974,6 @@
             <wp:extent cx="5943600" cy="2700655"/>
             <wp:effectExtent l="0" t="0" r="0" b="4445"/>
             <wp:docPr id="13" name="Picture 13"/>
-            <wp:cNvGraphicFramePr>
-              <a:graphicFrameLocks xmlns:a="http://schemas.openxmlformats.org/drawingml/2006/main" noChangeAspect="1"/>
-            </wp:cNvGraphicFramePr>
-            <a:graphic xmlns:a="http://schemas.openxmlformats.org/drawingml/2006/main">
-              <a:graphicData uri="http://schemas.openxmlformats.org/drawingml/2006/picture">
-                <pic:pic xmlns:pic="http://schemas.openxmlformats.org/drawingml/2006/picture">
-                  <pic:nvPicPr>
-                    <pic:cNvPr id="1" name=""/>
-                    <pic:cNvPicPr/>
-                  </pic:nvPicPr>
-                  <pic:blipFill>
-                    <a:blip r:embed="rId19"/>
-                    <a:stretch>
-                      <a:fillRect/>
-                    </a:stretch>
-                  </pic:blipFill>
-                  <pic:spPr>
-                    <a:xfrm>
-                      <a:off x="0" y="0"/>
-                      <a:ext cx="5943600" cy="2700655"/>
-                    </a:xfrm>
-                    <a:prstGeom prst="rect">
-                      <a:avLst/>
-                    </a:prstGeom>
-                  </pic:spPr>
-                </pic:pic>
-              </a:graphicData>
-            </a:graphic>
-          </wp:inline>
-        </w:drawing>
-      </w:r>
-    </w:p>
-    <w:p/>
-    <w:p>
-      <w:pPr>
-        <w:rPr>
-          <w:noProof/>
-        </w:rPr>
-      </w:pPr>
-    </w:p>
-    <w:p/>
-    <w:p/>
-    <w:p/>
-    <w:p/>
-    <w:p/>
-    <w:p/>
-    <w:p>
-      <w:pPr>
-        <w:rPr>
-          <w:noProof/>
-        </w:rPr>
-      </w:pPr>
-      <w:r>
-        <w:rPr>
-          <w:noProof/>
-        </w:rPr>
-        <w:lastRenderedPageBreak/>
-        <w:t>Removed some default code:</w:t>
-      </w:r>
-    </w:p>
-    <w:p>
-      <w:r>
-        <w:rPr>
-          <w:noProof/>
-        </w:rPr>
-        <w:drawing>
-          <wp:inline distT="0" distB="0" distL="0" distR="0" wp14:anchorId="4420F58D" wp14:editId="1F73D7C0">
-            <wp:extent cx="5943600" cy="2994660"/>
-            <wp:effectExtent l="0" t="0" r="0" b="0"/>
-            <wp:docPr id="14" name="Picture 14"/>
             <wp:cNvGraphicFramePr>
               <a:graphicFrameLocks xmlns:a="http://schemas.openxmlformats.org/drawingml/2006/main" noChangeAspect="1"/>
             </wp:cNvGraphicFramePr>
@@ -1063,6 +993,76 @@
                   <pic:spPr>
                     <a:xfrm>
                       <a:off x="0" y="0"/>
+                      <a:ext cx="5943600" cy="2700655"/>
+                    </a:xfrm>
+                    <a:prstGeom prst="rect">
+                      <a:avLst/>
+                    </a:prstGeom>
+                  </pic:spPr>
+                </pic:pic>
+              </a:graphicData>
+            </a:graphic>
+          </wp:inline>
+        </w:drawing>
+      </w:r>
+    </w:p>
+    <w:p/>
+    <w:p>
+      <w:pPr>
+        <w:rPr>
+          <w:noProof/>
+        </w:rPr>
+      </w:pPr>
+    </w:p>
+    <w:p/>
+    <w:p/>
+    <w:p/>
+    <w:p/>
+    <w:p/>
+    <w:p/>
+    <w:p>
+      <w:pPr>
+        <w:rPr>
+          <w:noProof/>
+        </w:rPr>
+      </w:pPr>
+      <w:r>
+        <w:rPr>
+          <w:noProof/>
+        </w:rPr>
+        <w:lastRenderedPageBreak/>
+        <w:t>Removed some default code:</w:t>
+      </w:r>
+    </w:p>
+    <w:p>
+      <w:r>
+        <w:rPr>
+          <w:noProof/>
+        </w:rPr>
+        <w:drawing>
+          <wp:inline distT="0" distB="0" distL="0" distR="0" wp14:anchorId="4420F58D" wp14:editId="1F73D7C0">
+            <wp:extent cx="5943600" cy="2994660"/>
+            <wp:effectExtent l="0" t="0" r="0" b="0"/>
+            <wp:docPr id="14" name="Picture 14"/>
+            <wp:cNvGraphicFramePr>
+              <a:graphicFrameLocks xmlns:a="http://schemas.openxmlformats.org/drawingml/2006/main" noChangeAspect="1"/>
+            </wp:cNvGraphicFramePr>
+            <a:graphic xmlns:a="http://schemas.openxmlformats.org/drawingml/2006/main">
+              <a:graphicData uri="http://schemas.openxmlformats.org/drawingml/2006/picture">
+                <pic:pic xmlns:pic="http://schemas.openxmlformats.org/drawingml/2006/picture">
+                  <pic:nvPicPr>
+                    <pic:cNvPr id="1" name=""/>
+                    <pic:cNvPicPr/>
+                  </pic:nvPicPr>
+                  <pic:blipFill>
+                    <a:blip r:embed="rId21"/>
+                    <a:stretch>
+                      <a:fillRect/>
+                    </a:stretch>
+                  </pic:blipFill>
+                  <pic:spPr>
+                    <a:xfrm>
+                      <a:off x="0" y="0"/>
                       <a:ext cx="5943600" cy="2994660"/>
                     </a:xfrm>
                     <a:prstGeom prst="rect">
@@ -1076,18 +1076,390 @@
         </w:drawing>
       </w:r>
     </w:p>
+    <w:p/>
+    <w:p>
+      <w:proofErr w:type="spellStart"/>
+      <w:r>
+        <w:t>App.UseMvc</w:t>
+      </w:r>
+      <w:proofErr w:type="spellEnd"/>
+      <w:r>
+        <w:t>(</w:t>
+      </w:r>
+      <w:proofErr w:type="gramStart"/>
+      <w:r>
+        <w:t>) :</w:t>
+      </w:r>
+      <w:proofErr w:type="gramEnd"/>
+      <w:r>
+        <w:t xml:space="preserve"> it includes default redirect logic (like by default go to </w:t>
+      </w:r>
+      <w:proofErr w:type="spellStart"/>
+      <w:r>
+        <w:t>Index.cshtml</w:t>
+      </w:r>
+      <w:proofErr w:type="spellEnd"/>
+      <w:r>
+        <w:t>)</w:t>
+      </w:r>
+    </w:p>
+    <w:p/>
+    <w:p>
+      <w:r>
+        <w:t>Index is by default taken:</w:t>
+      </w:r>
+    </w:p>
+    <w:p>
+      <w:r>
+        <w:rPr>
+          <w:noProof/>
+        </w:rPr>
+        <w:drawing>
+          <wp:inline distT="0" distB="0" distL="0" distR="0" wp14:anchorId="6B8398A3" wp14:editId="2B4FE889">
+            <wp:extent cx="5943600" cy="2506980"/>
+            <wp:effectExtent l="0" t="0" r="0" b="7620"/>
+            <wp:docPr id="15" name="Picture 15"/>
+            <wp:cNvGraphicFramePr>
+              <a:graphicFrameLocks xmlns:a="http://schemas.openxmlformats.org/drawingml/2006/main" noChangeAspect="1"/>
+            </wp:cNvGraphicFramePr>
+            <a:graphic xmlns:a="http://schemas.openxmlformats.org/drawingml/2006/main">
+              <a:graphicData uri="http://schemas.openxmlformats.org/drawingml/2006/picture">
+                <pic:pic xmlns:pic="http://schemas.openxmlformats.org/drawingml/2006/picture">
+                  <pic:nvPicPr>
+                    <pic:cNvPr id="1" name=""/>
+                    <pic:cNvPicPr/>
+                  </pic:nvPicPr>
+                  <pic:blipFill>
+                    <a:blip r:embed="rId22"/>
+                    <a:stretch>
+                      <a:fillRect/>
+                    </a:stretch>
+                  </pic:blipFill>
+                  <pic:spPr>
+                    <a:xfrm>
+                      <a:off x="0" y="0"/>
+                      <a:ext cx="5943600" cy="2506980"/>
+                    </a:xfrm>
+                    <a:prstGeom prst="rect">
+                      <a:avLst/>
+                    </a:prstGeom>
+                  </pic:spPr>
+                </pic:pic>
+              </a:graphicData>
+            </a:graphic>
+          </wp:inline>
+        </w:drawing>
+      </w:r>
+    </w:p>
+    <w:p/>
+    <w:p>
+      <w:pPr>
+        <w:rPr>
+          <w:noProof/>
+        </w:rPr>
+      </w:pPr>
+    </w:p>
+    <w:p>
+      <w:pPr>
+        <w:rPr>
+          <w:noProof/>
+        </w:rPr>
+      </w:pPr>
+      <w:r>
+        <w:rPr>
+          <w:noProof/>
+        </w:rPr>
+        <w:br w:type="page"/>
+      </w:r>
+    </w:p>
+    <w:p>
+      <w:proofErr w:type="spellStart"/>
+      <w:r>
+        <w:lastRenderedPageBreak/>
+        <w:t>Solance</w:t>
+      </w:r>
+      <w:proofErr w:type="spellEnd"/>
+      <w:r>
+        <w:t xml:space="preserve"> need to be given in url:</w:t>
+      </w:r>
+    </w:p>
+    <w:p>
+      <w:r>
+        <w:rPr>
+          <w:noProof/>
+        </w:rPr>
+        <w:drawing>
+          <wp:inline distT="0" distB="0" distL="0" distR="0" wp14:anchorId="77DC739C" wp14:editId="07663C73">
+            <wp:extent cx="5943600" cy="2716530"/>
+            <wp:effectExtent l="0" t="0" r="0" b="7620"/>
+            <wp:docPr id="16" name="Picture 16"/>
+            <wp:cNvGraphicFramePr>
+              <a:graphicFrameLocks xmlns:a="http://schemas.openxmlformats.org/drawingml/2006/main" noChangeAspect="1"/>
+            </wp:cNvGraphicFramePr>
+            <a:graphic xmlns:a="http://schemas.openxmlformats.org/drawingml/2006/main">
+              <a:graphicData uri="http://schemas.openxmlformats.org/drawingml/2006/picture">
+                <pic:pic xmlns:pic="http://schemas.openxmlformats.org/drawingml/2006/picture">
+                  <pic:nvPicPr>
+                    <pic:cNvPr id="1" name=""/>
+                    <pic:cNvPicPr/>
+                  </pic:nvPicPr>
+                  <pic:blipFill>
+                    <a:blip r:embed="rId23"/>
+                    <a:stretch>
+                      <a:fillRect/>
+                    </a:stretch>
+                  </pic:blipFill>
+                  <pic:spPr>
+                    <a:xfrm>
+                      <a:off x="0" y="0"/>
+                      <a:ext cx="5943600" cy="2716530"/>
+                    </a:xfrm>
+                    <a:prstGeom prst="rect">
+                      <a:avLst/>
+                    </a:prstGeom>
+                  </pic:spPr>
+                </pic:pic>
+              </a:graphicData>
+            </a:graphic>
+          </wp:inline>
+        </w:drawing>
+      </w:r>
+    </w:p>
+    <w:p/>
+    <w:p>
+      <w:r>
+        <w:t>No need to build again on change in Razor pages.</w:t>
+      </w:r>
+    </w:p>
+    <w:p/>
+    <w:p>
+      <w:pPr>
+        <w:rPr>
+          <w:b/>
+        </w:rPr>
+      </w:pPr>
+      <w:r>
+        <w:rPr>
+          <w:b/>
+        </w:rPr>
+        <w:t>From Visual studio default templates:</w:t>
+      </w:r>
+    </w:p>
+    <w:p>
+      <w:r>
+        <w:rPr>
+          <w:noProof/>
+        </w:rPr>
+        <w:drawing>
+          <wp:inline distT="0" distB="0" distL="0" distR="0" wp14:anchorId="4B6428C8" wp14:editId="160A63C0">
+            <wp:extent cx="5943600" cy="1218565"/>
+            <wp:effectExtent l="0" t="0" r="0" b="635"/>
+            <wp:docPr id="18" name="Picture 18"/>
+            <wp:cNvGraphicFramePr>
+              <a:graphicFrameLocks xmlns:a="http://schemas.openxmlformats.org/drawingml/2006/main" noChangeAspect="1"/>
+            </wp:cNvGraphicFramePr>
+            <a:graphic xmlns:a="http://schemas.openxmlformats.org/drawingml/2006/main">
+              <a:graphicData uri="http://schemas.openxmlformats.org/drawingml/2006/picture">
+                <pic:pic xmlns:pic="http://schemas.openxmlformats.org/drawingml/2006/picture">
+                  <pic:nvPicPr>
+                    <pic:cNvPr id="1" name=""/>
+                    <pic:cNvPicPr/>
+                  </pic:nvPicPr>
+                  <pic:blipFill>
+                    <a:blip r:embed="rId24"/>
+                    <a:stretch>
+                      <a:fillRect/>
+                    </a:stretch>
+                  </pic:blipFill>
+                  <pic:spPr>
+                    <a:xfrm>
+                      <a:off x="0" y="0"/>
+                      <a:ext cx="5943600" cy="1218565"/>
+                    </a:xfrm>
+                    <a:prstGeom prst="rect">
+                      <a:avLst/>
+                    </a:prstGeom>
+                  </pic:spPr>
+                </pic:pic>
+              </a:graphicData>
+            </a:graphic>
+          </wp:inline>
+        </w:drawing>
+      </w:r>
+    </w:p>
+    <w:p>
+      <w:pPr>
+        <w:pStyle w:val="ListParagraph"/>
+        <w:numPr>
+          <w:ilvl w:val="0"/>
+          <w:numId w:val="1"/>
+        </w:numPr>
+      </w:pPr>
+      <w:r>
+        <w:t>_</w:t>
+      </w:r>
+      <w:proofErr w:type="spellStart"/>
+      <w:r>
+        <w:t>ViewImports</w:t>
+      </w:r>
+      <w:r>
+        <w:t>.cshtml</w:t>
+      </w:r>
+      <w:proofErr w:type="spellEnd"/>
+      <w:r>
+        <w:t>:</w:t>
+      </w:r>
+    </w:p>
+    <w:p>
+      <w:proofErr w:type="gramStart"/>
+      <w:r>
+        <w:t>All of</w:t>
+      </w:r>
+      <w:proofErr w:type="gramEnd"/>
+      <w:r>
+        <w:t xml:space="preserve"> the things we want to every page to have. </w:t>
+      </w:r>
+    </w:p>
+    <w:p>
+      <w:r>
+        <w:rPr>
+          <w:noProof/>
+        </w:rPr>
+        <w:lastRenderedPageBreak/>
+        <w:drawing>
+          <wp:inline distT="0" distB="0" distL="0" distR="0" wp14:anchorId="61604C03" wp14:editId="6FD3385C">
+            <wp:extent cx="5943600" cy="2142490"/>
+            <wp:effectExtent l="0" t="0" r="0" b="0"/>
+            <wp:docPr id="17" name="Picture 17"/>
+            <wp:cNvGraphicFramePr>
+              <a:graphicFrameLocks xmlns:a="http://schemas.openxmlformats.org/drawingml/2006/main" noChangeAspect="1"/>
+            </wp:cNvGraphicFramePr>
+            <a:graphic xmlns:a="http://schemas.openxmlformats.org/drawingml/2006/main">
+              <a:graphicData uri="http://schemas.openxmlformats.org/drawingml/2006/picture">
+                <pic:pic xmlns:pic="http://schemas.openxmlformats.org/drawingml/2006/picture">
+                  <pic:nvPicPr>
+                    <pic:cNvPr id="1" name=""/>
+                    <pic:cNvPicPr/>
+                  </pic:nvPicPr>
+                  <pic:blipFill>
+                    <a:blip r:embed="rId25"/>
+                    <a:stretch>
+                      <a:fillRect/>
+                    </a:stretch>
+                  </pic:blipFill>
+                  <pic:spPr>
+                    <a:xfrm>
+                      <a:off x="0" y="0"/>
+                      <a:ext cx="5943600" cy="2142490"/>
+                    </a:xfrm>
+                    <a:prstGeom prst="rect">
+                      <a:avLst/>
+                    </a:prstGeom>
+                  </pic:spPr>
+                </pic:pic>
+              </a:graphicData>
+            </a:graphic>
+          </wp:inline>
+        </w:drawing>
+      </w:r>
+    </w:p>
+    <w:p/>
+    <w:p>
+      <w:pPr>
+        <w:pStyle w:val="ListParagraph"/>
+        <w:numPr>
+          <w:ilvl w:val="0"/>
+          <w:numId w:val="1"/>
+        </w:numPr>
+      </w:pPr>
+      <w:r>
+        <w:t>_</w:t>
+      </w:r>
+      <w:proofErr w:type="spellStart"/>
+      <w:r>
+        <w:t>ViewStart.cshtml</w:t>
+      </w:r>
+      <w:proofErr w:type="spellEnd"/>
+      <w:r>
+        <w:t xml:space="preserve">: </w:t>
+      </w:r>
+      <w:r>
+        <w:t>Runs for every view.</w:t>
+      </w:r>
+    </w:p>
+    <w:p>
+      <w:pPr>
+        <w:pStyle w:val="ListParagraph"/>
+        <w:numPr>
+          <w:ilvl w:val="0"/>
+          <w:numId w:val="1"/>
+        </w:numPr>
+      </w:pPr>
+      <w:r>
+        <w:t>_</w:t>
+      </w:r>
+      <w:proofErr w:type="spellStart"/>
+      <w:proofErr w:type="gramStart"/>
+      <w:r>
+        <w:t>Layout.cshtml</w:t>
+      </w:r>
+      <w:proofErr w:type="spellEnd"/>
+      <w:r>
+        <w:t xml:space="preserve"> :</w:t>
+      </w:r>
+      <w:proofErr w:type="gramEnd"/>
+      <w:r>
+        <w:t xml:space="preserve"> have </w:t>
+      </w:r>
+      <w:proofErr w:type="spellStart"/>
+      <w:r>
+        <w:t>hader</w:t>
+      </w:r>
+      <w:proofErr w:type="spellEnd"/>
+      <w:r>
+        <w:t xml:space="preserve"> footer </w:t>
+      </w:r>
+      <w:proofErr w:type="spellStart"/>
+      <w:r>
+        <w:t>etc</w:t>
+      </w:r>
+      <w:proofErr w:type="spellEnd"/>
+      <w:r>
+        <w:t xml:space="preserve"> and other views render inside </w:t>
+      </w:r>
+      <w:r>
+        <w:rPr>
+          <w:b/>
+        </w:rPr>
+        <w:t>@</w:t>
+      </w:r>
+      <w:proofErr w:type="spellStart"/>
+      <w:r>
+        <w:rPr>
+          <w:b/>
+        </w:rPr>
+        <w:t>RenderBody</w:t>
+      </w:r>
+      <w:proofErr w:type="spellEnd"/>
+      <w:r>
+        <w:rPr>
+          <w:b/>
+        </w:rPr>
+        <w:t>()</w:t>
+      </w:r>
+    </w:p>
+    <w:p/>
     <w:p>
       <w:bookmarkStart w:id="0" w:name="_GoBack"/>
       <w:bookmarkEnd w:id="0"/>
     </w:p>
-    <w:p/>
     <w:sectPr>
-      <w:headerReference w:type="even" r:id="rId21"/>
-      <w:headerReference w:type="default" r:id="rId22"/>
-      <w:footerReference w:type="even" r:id="rId23"/>
-      <w:footerReference w:type="default" r:id="rId24"/>
-      <w:headerReference w:type="first" r:id="rId25"/>
-      <w:footerReference w:type="first" r:id="rId26"/>
+      <w:headerReference w:type="even" r:id="rId26"/>
+      <w:headerReference w:type="default" r:id="rId27"/>
+      <w:footerReference w:type="even" r:id="rId28"/>
+      <w:footerReference w:type="default" r:id="rId29"/>
+      <w:headerReference w:type="first" r:id="rId30"/>
+      <w:footerReference w:type="first" r:id="rId31"/>
       <w:pgSz w:w="12240" w:h="15840"/>
       <w:pgMar w:top="1440" w:right="1440" w:bottom="1440" w:left="1440" w:header="720" w:footer="720" w:gutter="0"/>
       <w:cols w:space="720"/>
@@ -1210,6 +1582,103 @@
     </w:pPr>
   </w:p>
 </w:hdr>
+</file>
+
+<file path=word/numbering.xml><?xml version="1.0" encoding="utf-8"?>
+<w:numbering xmlns:wpc="http://schemas.microsoft.com/office/word/2010/wordprocessingCanvas" xmlns:cx="http://schemas.microsoft.com/office/drawing/2014/chartex" xmlns:cx1="http://schemas.microsoft.com/office/drawing/2015/9/8/chartex" xmlns:cx2="http://schemas.microsoft.com/office/drawing/2015/10/21/chartex" xmlns:cx3="http://schemas.microsoft.com/office/drawing/2016/5/9/chartex" xmlns:cx4="http://schemas.microsoft.com/office/drawing/2016/5/10/chartex" xmlns:cx5="http://schemas.microsoft.com/office/drawing/2016/5/11/chartex" xmlns:cx6="http://schemas.microsoft.com/office/drawing/2016/5/12/chartex" xmlns:cx7="http://schemas.microsoft.com/office/drawing/2016/5/13/chartex" xmlns:cx8="http://schemas.microsoft.com/office/drawing/2016/5/14/chartex" xmlns:mc="http://schemas.openxmlformats.org/markup-compatibility/2006" xmlns:aink="http://schemas.microsoft.com/office/drawing/2016/ink" xmlns:am3d="http://schemas.microsoft.com/office/drawing/2017/model3d" xmlns:o="urn:schemas-microsoft-com:office:office" xmlns:r="http://schemas.openxmlformats.org/officeDocument/2006/relationships" xmlns:m="http://schemas.openxmlformats.org/officeDocument/2006/math" xmlns:v="urn:schemas-microsoft-com:vml" xmlns:wp14="http://schemas.microsoft.com/office/word/2010/wordprocessingDrawing" xmlns:wp="http://schemas.openxmlformats.org/drawingml/2006/wordprocessingDrawing" xmlns:w10="urn:schemas-microsoft-com:office:word" xmlns:w="http://schemas.openxmlformats.org/wordprocessingml/2006/main" xmlns:w14="http://schemas.microsoft.com/office/word/2010/wordml" xmlns:w15="http://schemas.microsoft.com/office/word/2012/wordml" xmlns:w16cid="http://schemas.microsoft.com/office/word/2016/wordml/cid" xmlns:w16se="http://schemas.microsoft.com/office/word/2015/wordml/symex" xmlns:wpg="http://schemas.microsoft.com/office/word/2010/wordprocessingGroup" xmlns:wpi="http://schemas.microsoft.com/office/word/2010/wordprocessingInk" xmlns:wne="http://schemas.microsoft.com/office/word/2006/wordml" xmlns:wps="http://schemas.microsoft.com/office/word/2010/wordprocessingShape" mc:Ignorable="w14 w15 w16se w16cid wp14">
+  <w:abstractNum w:abstractNumId="0" w15:restartNumberingAfterBreak="0">
+    <w:nsid w:val="53BC29EE"/>
+    <w:multiLevelType w:val="hybridMultilevel"/>
+    <w:tmpl w:val="F796B6C0"/>
+    <w:lvl w:ilvl="0" w:tplc="0409000F">
+      <w:start w:val="1"/>
+      <w:numFmt w:val="decimal"/>
+      <w:lvlText w:val="%1."/>
+      <w:lvlJc w:val="left"/>
+      <w:pPr>
+        <w:ind w:left="720" w:hanging="360"/>
+      </w:pPr>
+      <w:rPr>
+        <w:rFonts w:hint="default"/>
+      </w:rPr>
+    </w:lvl>
+    <w:lvl w:ilvl="1" w:tplc="04090019" w:tentative="1">
+      <w:start w:val="1"/>
+      <w:numFmt w:val="lowerLetter"/>
+      <w:lvlText w:val="%2."/>
+      <w:lvlJc w:val="left"/>
+      <w:pPr>
+        <w:ind w:left="1440" w:hanging="360"/>
+      </w:pPr>
+    </w:lvl>
+    <w:lvl w:ilvl="2" w:tplc="0409001B" w:tentative="1">
+      <w:start w:val="1"/>
+      <w:numFmt w:val="lowerRoman"/>
+      <w:lvlText w:val="%3."/>
+      <w:lvlJc w:val="right"/>
+      <w:pPr>
+        <w:ind w:left="2160" w:hanging="180"/>
+      </w:pPr>
+    </w:lvl>
+    <w:lvl w:ilvl="3" w:tplc="0409000F" w:tentative="1">
+      <w:start w:val="1"/>
+      <w:numFmt w:val="decimal"/>
+      <w:lvlText w:val="%4."/>
+      <w:lvlJc w:val="left"/>
+      <w:pPr>
+        <w:ind w:left="2880" w:hanging="360"/>
+      </w:pPr>
+    </w:lvl>
+    <w:lvl w:ilvl="4" w:tplc="04090019" w:tentative="1">
+      <w:start w:val="1"/>
+      <w:numFmt w:val="lowerLetter"/>
+      <w:lvlText w:val="%5."/>
+      <w:lvlJc w:val="left"/>
+      <w:pPr>
+        <w:ind w:left="3600" w:hanging="360"/>
+      </w:pPr>
+    </w:lvl>
+    <w:lvl w:ilvl="5" w:tplc="0409001B" w:tentative="1">
+      <w:start w:val="1"/>
+      <w:numFmt w:val="lowerRoman"/>
+      <w:lvlText w:val="%6."/>
+      <w:lvlJc w:val="right"/>
+      <w:pPr>
+        <w:ind w:left="4320" w:hanging="180"/>
+      </w:pPr>
+    </w:lvl>
+    <w:lvl w:ilvl="6" w:tplc="0409000F" w:tentative="1">
+      <w:start w:val="1"/>
+      <w:numFmt w:val="decimal"/>
+      <w:lvlText w:val="%7."/>
+      <w:lvlJc w:val="left"/>
+      <w:pPr>
+        <w:ind w:left="5040" w:hanging="360"/>
+      </w:pPr>
+    </w:lvl>
+    <w:lvl w:ilvl="7" w:tplc="04090019" w:tentative="1">
+      <w:start w:val="1"/>
+      <w:numFmt w:val="lowerLetter"/>
+      <w:lvlText w:val="%8."/>
+      <w:lvlJc w:val="left"/>
+      <w:pPr>
+        <w:ind w:left="5760" w:hanging="360"/>
+      </w:pPr>
+    </w:lvl>
+    <w:lvl w:ilvl="8" w:tplc="0409001B" w:tentative="1">
+      <w:start w:val="1"/>
+      <w:numFmt w:val="lowerRoman"/>
+      <w:lvlText w:val="%9."/>
+      <w:lvlJc w:val="right"/>
+      <w:pPr>
+        <w:ind w:left="6480" w:hanging="180"/>
+      </w:pPr>
+    </w:lvl>
+  </w:abstractNum>
+  <w:num w:numId="1">
+    <w:abstractNumId w:val="0"/>
+  </w:num>
+</w:numbering>
 </file>
 
 <file path=word/styles.xml><?xml version="1.0" encoding="utf-8"?>
@@ -1681,6 +2150,17 @@
     <w:uiPriority w:val="99"/>
     <w:rsid w:val="00675F00"/>
   </w:style>
+  <w:style w:type="paragraph" w:styleId="ListParagraph">
+    <w:name w:val="List Paragraph"/>
+    <w:basedOn w:val="Normal"/>
+    <w:uiPriority w:val="34"/>
+    <w:qFormat/>
+    <w:rsid w:val="005C405F"/>
+    <w:pPr>
+      <w:ind w:left="720"/>
+      <w:contextualSpacing/>
+    </w:pPr>
+  </w:style>
 </w:styles>
 </file>
 

</xml_diff>